<commit_message>
Doc changes for 83782874-LBNL_ThermostatOffsetFault
EngRef and IORef are modified for the two new features:
(1) fault of thermostat offset
(2) fault of humidistat offset (two types)
</commit_message>
<xml_diff>
--- a/docs/src/mods/for_2015_03_release/ZRP-83782874-LBNL_ThermostatOffsetFault/EngRef_Modification.docx
+++ b/docs/src/mods/for_2015_03_release/ZRP-83782874-LBNL_ThermostatOffsetFault/EngRef_Modification.docx
@@ -232,13 +232,7 @@
         <w:rPr>
           <w:lang w:val="en-GB"/>
         </w:rPr>
-        <w:t xml:space="preserve">air conditions due to </w:t>
-      </w:r>
-      <w:r>
-        <w:rPr>
-          <w:lang w:val="en-GB"/>
-        </w:rPr>
-        <w:t>sensor</w:t>
+        <w:t>air conditions due to sensor</w:t>
       </w:r>
       <w:r>
         <w:rPr>
@@ -250,19 +244,7 @@
         <w:rPr>
           <w:lang w:val="en-GB"/>
         </w:rPr>
-        <w:t xml:space="preserve">, </w:t>
-      </w:r>
-      <w:r>
-        <w:rPr>
-          <w:lang w:val="en-GB"/>
-        </w:rPr>
-        <w:t>which</w:t>
-      </w:r>
-      <w:r>
-        <w:rPr>
-          <w:lang w:val="en-GB"/>
-        </w:rPr>
-        <w:t xml:space="preserve"> leads to </w:t>
+        <w:t xml:space="preserve">, which leads to </w:t>
       </w:r>
       <w:r>
         <w:rPr>
@@ -274,19 +256,7 @@
         <w:rPr>
           <w:lang w:val="en-GB"/>
         </w:rPr>
-        <w:t xml:space="preserve">operations of the </w:t>
-      </w:r>
-      <w:r>
-        <w:rPr>
-          <w:lang w:val="en-GB"/>
-        </w:rPr>
-        <w:t>air economizer</w:t>
-      </w:r>
-      <w:r>
-        <w:rPr>
-          <w:lang w:val="en-GB"/>
-        </w:rPr>
-        <w:t xml:space="preserve"> and thus undesired resulting indoor conditions.</w:t>
+        <w:t>operations of the air economizer and thus undesired resulting indoor conditions.</w:t>
       </w:r>
     </w:p>
     <w:p>
@@ -302,10 +272,7 @@
         <w:pStyle w:val="BodyText"/>
       </w:pPr>
       <w:r>
-        <w:t xml:space="preserve">There are a number of sensors installed to support the air economizer operations. The sensors may be of different types. </w:t>
-      </w:r>
-      <w:r>
-        <w:t>The objects used by EnergyPlus to model the sensor faults are as follows:</w:t>
+        <w:t>There are a number of sensors installed to support the air economizer operations. The sensors may be of different types. The objects used by EnergyPlus to model the sensor faults are as follows:</w:t>
       </w:r>
     </w:p>
     <w:p>
@@ -452,13 +419,7 @@
         <w:rPr>
           <w:lang w:val="en-GB"/>
         </w:rPr>
-        <w:t>/</w:t>
-      </w:r>
-      <w:r>
-        <w:rPr>
-          <w:lang w:val="en-GB"/>
-        </w:rPr>
-        <w:t>relative humidity</w:t>
+        <w:t>/relative humidity</w:t>
       </w:r>
       <w:r>
         <w:rPr>
@@ -506,13 +467,7 @@
         <w:rPr>
           <w:lang w:val="en-GB"/>
         </w:rPr>
-        <w:t>/</w:t>
-      </w:r>
-      <w:r>
-        <w:rPr>
-          <w:lang w:val="en-GB"/>
-        </w:rPr>
-        <w:t>humidi</w:t>
+        <w:t>/humidi</w:t>
       </w:r>
       <w:r>
         <w:rPr>
@@ -567,13 +522,7 @@
         </w:rPr>
       </w:pPr>
       <w:r>
-        <w:t xml:space="preserve">The </w:t>
-      </w:r>
-      <w:r>
-        <w:t>thermostat offset</w:t>
-      </w:r>
-      <w:r>
-        <w:t xml:space="preserve"> fault is described in the object</w:t>
+        <w:t>The thermostat offset fault is described in the object</w:t>
       </w:r>
       <w:r>
         <w:t xml:space="preserve"> </w:t>
@@ -715,13 +664,7 @@
         <w:rPr>
           <w:lang w:val="en-GB"/>
         </w:rPr>
-        <w:t>/</w:t>
-      </w:r>
-      <w:r>
-        <w:rPr>
-          <w:lang w:val="en-GB"/>
-        </w:rPr>
-        <w:t>humidi</w:t>
+        <w:t>/humidi</w:t>
       </w:r>
       <w:r>
         <w:rPr>
@@ -760,13 +703,7 @@
         <w:rPr>
           <w:lang w:val="en-GB"/>
         </w:rPr>
-        <w:t>/</w:t>
-      </w:r>
-      <w:r>
-        <w:rPr>
-          <w:lang w:val="en-GB"/>
-        </w:rPr>
-        <w:t>humidi</w:t>
+        <w:t>/humidi</w:t>
       </w:r>
       <w:r>
         <w:rPr>
@@ -835,7 +772,7 @@
           <w:szCs w:val="21"/>
           <w:shd w:val="clear" w:color="auto" w:fill="FFFFFF"/>
         </w:rPr>
-        <w:t>±</w:t>
+        <w:t>-</w:t>
       </w:r>
       <w:r>
         <w:t xml:space="preserve"> ΔT</w:t>
@@ -895,7 +832,7 @@
           <w:szCs w:val="21"/>
           <w:shd w:val="clear" w:color="auto" w:fill="FFFFFF"/>
         </w:rPr>
-        <w:t>±</w:t>
+        <w:t>-</w:t>
       </w:r>
       <w:r>
         <w:t xml:space="preserve"> Δ</w:t>
@@ -979,38 +916,6 @@
       </w:r>
       <w:r>
         <w:rPr>
-          <w:i/>
-          <w:lang w:val="en-GB"/>
-        </w:rPr>
-        <w:t>/</w:t>
-      </w:r>
-      <w:proofErr w:type="spellStart"/>
-      <w:r>
-        <w:rPr>
-          <w:i/>
-          <w:lang w:val="en-GB"/>
-        </w:rPr>
-        <w:t>RH</w:t>
-      </w:r>
-      <w:r>
-        <w:rPr>
-          <w:i/>
-          <w:vertAlign w:val="subscript"/>
-          <w:lang w:val="en-GB"/>
-        </w:rPr>
-        <w:t>s</w:t>
-      </w:r>
-      <w:r>
-        <w:rPr>
-          <w:i/>
-          <w:vertAlign w:val="subscript"/>
-          <w:lang w:val="en-GB"/>
-        </w:rPr>
-        <w:t>,f</w:t>
-      </w:r>
-      <w:proofErr w:type="spellEnd"/>
-      <w:r>
-        <w:rPr>
           <w:lang w:val="en-GB"/>
         </w:rPr>
         <w:t xml:space="preserve"> </w:t>
@@ -1019,7 +924,7 @@
         <w:rPr>
           <w:lang w:val="en-GB"/>
         </w:rPr>
-        <w:t xml:space="preserve">  </w:t>
+        <w:tab/>
       </w:r>
       <w:r>
         <w:rPr>
@@ -1031,31 +936,7 @@
         <w:rPr>
           <w:lang w:val="en-GB"/>
         </w:rPr>
-        <w:t>hermostat</w:t>
-      </w:r>
-      <w:r>
-        <w:rPr>
-          <w:lang w:val="en-GB"/>
-        </w:rPr>
-        <w:t>/</w:t>
-      </w:r>
-      <w:r>
-        <w:rPr>
-          <w:lang w:val="en-GB"/>
-        </w:rPr>
-        <w:t>humidi</w:t>
-      </w:r>
-      <w:r>
-        <w:rPr>
-          <w:lang w:val="en-GB"/>
-        </w:rPr>
-        <w:t>stat</w:t>
-      </w:r>
-      <w:r>
-        <w:rPr>
-          <w:lang w:val="en-GB"/>
-        </w:rPr>
-        <w:t xml:space="preserve"> </w:t>
+        <w:t xml:space="preserve">hermostat </w:t>
       </w:r>
       <w:r>
         <w:rPr>
@@ -1068,6 +949,12 @@
           <w:lang w:val="en-GB"/>
         </w:rPr>
         <w:t>the faulty case</w:t>
+      </w:r>
+      <w:r>
+        <w:rPr>
+          <w:lang w:val="en-GB"/>
+        </w:rPr>
+        <w:t>, C</w:t>
       </w:r>
     </w:p>
     <w:p>
@@ -1106,11 +993,60 @@
       <w:proofErr w:type="gramEnd"/>
       <w:r>
         <w:rPr>
-          <w:i/>
-          <w:lang w:val="en-GB"/>
-        </w:rPr>
-        <w:t>/</w:t>
-      </w:r>
+          <w:lang w:val="en-GB"/>
+        </w:rPr>
+        <w:t xml:space="preserve"> </w:t>
+      </w:r>
+      <w:r>
+        <w:rPr>
+          <w:lang w:val="en-GB"/>
+        </w:rPr>
+        <w:tab/>
+      </w:r>
+      <w:r>
+        <w:rPr>
+          <w:lang w:val="en-GB"/>
+        </w:rPr>
+        <w:t>t</w:t>
+      </w:r>
+      <w:r>
+        <w:rPr>
+          <w:lang w:val="en-GB"/>
+        </w:rPr>
+        <w:t xml:space="preserve">hermostat </w:t>
+      </w:r>
+      <w:r>
+        <w:rPr>
+          <w:lang w:val="en-GB"/>
+        </w:rPr>
+        <w:t xml:space="preserve">value in </w:t>
+      </w:r>
+      <w:r>
+        <w:rPr>
+          <w:lang w:val="en-GB"/>
+        </w:rPr>
+        <w:t>the fault-free case</w:t>
+      </w:r>
+      <w:r>
+        <w:rPr>
+          <w:lang w:val="en-GB"/>
+        </w:rPr>
+        <w:t xml:space="preserve"> (design value)</w:t>
+      </w:r>
+      <w:r>
+        <w:rPr>
+          <w:lang w:val="en-GB"/>
+        </w:rPr>
+        <w:t>, C</w:t>
+      </w:r>
+    </w:p>
+    <w:p>
+      <w:pPr>
+        <w:ind w:firstLine="270"/>
+        <w:rPr>
+          <w:lang w:val="en-GB"/>
+        </w:rPr>
+      </w:pPr>
       <w:proofErr w:type="spellStart"/>
       <w:r>
         <w:rPr>
@@ -1127,15 +1063,106 @@
         </w:rPr>
         <w:t>s</w:t>
       </w:r>
+      <w:proofErr w:type="gramStart"/>
       <w:r>
         <w:rPr>
           <w:i/>
           <w:vertAlign w:val="subscript"/>
           <w:lang w:val="en-GB"/>
         </w:rPr>
+        <w:t>,f</w:t>
+      </w:r>
+      <w:proofErr w:type="spellEnd"/>
+      <w:proofErr w:type="gramEnd"/>
+      <w:r>
+        <w:rPr>
+          <w:lang w:val="en-GB"/>
+        </w:rPr>
+        <w:t xml:space="preserve"> </w:t>
+      </w:r>
+      <w:r>
+        <w:rPr>
+          <w:lang w:val="en-GB"/>
+        </w:rPr>
+        <w:t xml:space="preserve">  </w:t>
+      </w:r>
+      <w:r>
+        <w:rPr>
+          <w:lang w:val="en-GB"/>
+        </w:rPr>
+        <w:tab/>
+      </w:r>
+      <w:r>
+        <w:rPr>
+          <w:lang w:val="en-GB"/>
+        </w:rPr>
+        <w:t>humidi</w:t>
+      </w:r>
+      <w:r>
+        <w:rPr>
+          <w:lang w:val="en-GB"/>
+        </w:rPr>
+        <w:t xml:space="preserve">stat </w:t>
+      </w:r>
+      <w:r>
+        <w:rPr>
+          <w:lang w:val="en-GB"/>
+        </w:rPr>
+        <w:t xml:space="preserve">value in </w:t>
+      </w:r>
+      <w:r>
+        <w:rPr>
+          <w:lang w:val="en-GB"/>
+        </w:rPr>
+        <w:t>the faulty case</w:t>
+      </w:r>
+      <w:r>
+        <w:rPr>
+          <w:lang w:val="en-GB"/>
+        </w:rPr>
+        <w:t xml:space="preserve">, </w:t>
+      </w:r>
+      <w:r>
+        <w:rPr>
+          <w:lang w:val="en-GB"/>
+        </w:rPr>
+        <w:t>%</w:t>
+      </w:r>
+    </w:p>
+    <w:p>
+      <w:pPr>
+        <w:ind w:firstLine="270"/>
+        <w:rPr>
+          <w:lang w:val="en-GB"/>
+        </w:rPr>
+      </w:pPr>
+      <w:proofErr w:type="spellStart"/>
+      <w:r>
+        <w:rPr>
+          <w:i/>
+          <w:lang w:val="en-GB"/>
+        </w:rPr>
+        <w:t>RH</w:t>
+      </w:r>
+      <w:r>
+        <w:rPr>
+          <w:i/>
+          <w:vertAlign w:val="subscript"/>
+          <w:lang w:val="en-GB"/>
+        </w:rPr>
+        <w:t>s</w:t>
+      </w:r>
+      <w:proofErr w:type="gramStart"/>
+      <w:r>
+        <w:rPr>
+          <w:i/>
+          <w:vertAlign w:val="subscript"/>
+          <w:lang w:val="en-GB"/>
+        </w:rPr>
         <w:t>,ff</w:t>
       </w:r>
       <w:proofErr w:type="spellEnd"/>
+      <w:proofErr w:type="gramEnd"/>
       <w:r>
         <w:rPr>
           <w:lang w:val="en-GB"/>
@@ -1152,31 +1179,19 @@
         <w:rPr>
           <w:lang w:val="en-GB"/>
         </w:rPr>
-        <w:t>t</w:t>
-      </w:r>
-      <w:r>
-        <w:rPr>
-          <w:lang w:val="en-GB"/>
-        </w:rPr>
-        <w:t>hermostat</w:t>
-      </w:r>
-      <w:r>
-        <w:rPr>
-          <w:lang w:val="en-GB"/>
-        </w:rPr>
-        <w:t>/humidi</w:t>
-      </w:r>
-      <w:r>
-        <w:rPr>
-          <w:lang w:val="en-GB"/>
-        </w:rPr>
-        <w:t>stat</w:t>
-      </w:r>
-      <w:r>
-        <w:rPr>
-          <w:lang w:val="en-GB"/>
-        </w:rPr>
-        <w:t xml:space="preserve"> </w:t>
+        <w:tab/>
+      </w:r>
+      <w:r>
+        <w:rPr>
+          <w:lang w:val="en-GB"/>
+        </w:rPr>
+        <w:t>humidi</w:t>
+      </w:r>
+      <w:r>
+        <w:rPr>
+          <w:lang w:val="en-GB"/>
+        </w:rPr>
+        <w:t xml:space="preserve">stat </w:t>
       </w:r>
       <w:r>
         <w:rPr>
@@ -1195,6 +1210,12 @@
           <w:lang w:val="en-GB"/>
         </w:rPr>
         <w:t xml:space="preserve"> (design value)</w:t>
+      </w:r>
+      <w:r>
+        <w:rPr>
+          <w:lang w:val="en-GB"/>
+        </w:rPr>
+        <w:t>, %</w:t>
       </w:r>
     </w:p>
     <w:p>
@@ -1278,116 +1299,195 @@
         <w:spacing w:after="0"/>
       </w:pPr>
       <w:r>
-        <w:t xml:space="preserve">Note that the </w:t>
-      </w:r>
-      <w:r>
-        <w:rPr>
-          <w:iCs/>
-          <w:lang w:val="en-GB"/>
-        </w:rPr>
-        <w:t>thermostat</w:t>
-      </w:r>
-      <w:r>
-        <w:rPr>
-          <w:iCs/>
-          <w:lang w:val="en-GB"/>
-        </w:rPr>
-        <w:t>/humidistat</w:t>
-      </w:r>
-      <w:r>
-        <w:rPr>
-          <w:iCs/>
-          <w:lang w:val="en-GB"/>
-        </w:rPr>
-        <w:t xml:space="preserve"> settings are related with two major </w:t>
-      </w:r>
-      <w:r>
-        <w:rPr>
-          <w:iCs/>
-          <w:lang w:val="en-GB"/>
-        </w:rPr>
-        <w:t>processes</w:t>
-      </w:r>
-      <w:r>
-        <w:rPr>
-          <w:iCs/>
-          <w:lang w:val="en-GB"/>
-        </w:rPr>
-        <w:t xml:space="preserve"> within </w:t>
-      </w:r>
-      <w:r>
-        <w:t xml:space="preserve">EnergyPlus: one is the </w:t>
-      </w:r>
-      <w:r>
-        <w:t xml:space="preserve">design load calculations and </w:t>
-      </w:r>
-      <w:r>
-        <w:t>HVAC system sizing</w:t>
-      </w:r>
-      <w:r>
-        <w:t>, and</w:t>
-      </w:r>
-      <w:r>
-        <w:t xml:space="preserve"> the other is the HVAC system</w:t>
+        <w:t xml:space="preserve">For the humidistat that is independent of the thermostat, </w:t>
+      </w:r>
+      <w:r>
+        <w:rPr>
+          <w:i/>
+        </w:rPr>
+        <w:t>ΔRH</w:t>
+      </w:r>
+      <w:r>
+        <w:t xml:space="preserve"> can be described by a pre-defined schedule</w:t>
+      </w:r>
+      <w:r>
+        <w:t>.</w:t>
+      </w:r>
+      <w:r>
+        <w:t xml:space="preserve"> For the humidistat offset that is caused by the thermostat offset, </w:t>
+      </w:r>
+      <w:r>
+        <w:rPr>
+          <w:i/>
+        </w:rPr>
+        <w:t>ΔRH</w:t>
       </w:r>
       <w:r>
         <w:t xml:space="preserve"> </w:t>
       </w:r>
       <w:r>
-        <w:t xml:space="preserve">operations. </w:t>
-      </w:r>
-      <w:r>
-        <w:t>Only t</w:t>
-      </w:r>
-      <w:r>
-        <w:t>he latter is affected by the thermostat</w:t>
-      </w:r>
-      <w:r>
-        <w:t>/humidistat</w:t>
-      </w:r>
-      <w:r>
-        <w:t xml:space="preserve"> offset fault,</w:t>
-      </w:r>
-      <w:r>
-        <w:t xml:space="preserve"> while the former is not. </w:t>
-      </w:r>
-      <w:r>
-        <w:t xml:space="preserve">Therefore, the size of the corresponding HVAC equipment in the faulty cases </w:t>
-      </w:r>
-      <w:r>
-        <w:t>is</w:t>
-      </w:r>
-      <w:r>
-        <w:t xml:space="preserve"> the same as th</w:t>
-      </w:r>
-      <w:r>
-        <w:t>at</w:t>
-      </w:r>
-      <w:r>
-        <w:t xml:space="preserve"> in the fault-free cases.</w:t>
+        <w:t>is related with</w:t>
+      </w:r>
+      <w:r>
+        <w:t xml:space="preserve"> both the thermostat offset level as well as the indoor air conditions which are dynamic, and therefore cannot be described with a pre-defined schedule.</w:t>
+      </w:r>
+      <w:r>
+        <w:t xml:space="preserve"> In this case, the humidistat offset level is calculated each time step. </w:t>
+      </w:r>
+    </w:p>
+    <w:p>
+      <w:pPr>
+        <w:pStyle w:val="Eq"/>
+      </w:pPr>
+      <w:r>
+        <w:t xml:space="preserve">ΔRH = </w:t>
+      </w:r>
+      <w:proofErr w:type="spellStart"/>
+      <w:r>
+        <w:t>RH</w:t>
+      </w:r>
+      <w:r>
+        <w:rPr>
+          <w:vertAlign w:val="subscript"/>
+        </w:rPr>
+        <w:t>s</w:t>
+      </w:r>
+      <w:proofErr w:type="gramStart"/>
+      <w:r>
+        <w:rPr>
+          <w:vertAlign w:val="subscript"/>
+        </w:rPr>
+        <w:t>,ff</w:t>
+      </w:r>
+      <w:proofErr w:type="spellEnd"/>
+      <w:proofErr w:type="gramEnd"/>
+      <w:r>
+        <w:t xml:space="preserve"> </w:t>
+      </w:r>
+      <w:r>
+        <w:t>- f(</w:t>
+      </w:r>
+      <w:proofErr w:type="spellStart"/>
+      <w:r>
+        <w:t>T</w:t>
+      </w:r>
+      <w:r>
+        <w:rPr>
+          <w:vertAlign w:val="subscript"/>
+        </w:rPr>
+        <w:t>real</w:t>
+      </w:r>
+      <w:proofErr w:type="spellEnd"/>
+      <w:r>
+        <w:t xml:space="preserve">, </w:t>
+      </w:r>
+      <w:proofErr w:type="spellStart"/>
+      <w:r>
+        <w:t>W</w:t>
+      </w:r>
+      <w:r>
+        <w:rPr>
+          <w:vertAlign w:val="subscript"/>
+        </w:rPr>
+        <w:t>s,f</w:t>
+      </w:r>
+      <w:proofErr w:type="spellEnd"/>
+      <w:r>
+        <w:t>)</w:t>
+      </w:r>
+    </w:p>
+    <w:p>
+      <w:pPr>
+        <w:rPr>
+          <w:lang w:val="en-GB"/>
+        </w:rPr>
+      </w:pPr>
+      <w:r>
+        <w:rPr>
+          <w:lang w:val="en-GB"/>
+        </w:rPr>
+        <w:t>Where</w:t>
+      </w:r>
+      <w:r>
+        <w:rPr>
+          <w:lang w:val="en-GB"/>
+        </w:rPr>
+        <w:t>,</w:t>
       </w:r>
     </w:p>
     <w:p>
       <w:pPr>
         <w:pStyle w:val="BodyText"/>
         <w:spacing w:after="0"/>
-      </w:pPr>
-      <w:r>
-        <w:t xml:space="preserve">When EMS is used to overwrite the </w:t>
-      </w:r>
+        <w:ind w:left="1350"/>
+        <w:rPr>
+          <w:lang w:val="en-GB"/>
+        </w:rPr>
+      </w:pPr>
       <w:proofErr w:type="spellStart"/>
       <w:r>
         <w:rPr>
-          <w:lang w:val="en-GB"/>
-        </w:rPr>
-        <w:t>ZoneControl</w:t>
+          <w:i/>
+          <w:lang w:val="en-GB"/>
+        </w:rPr>
+        <w:t>T</w:t>
+      </w:r>
+      <w:r>
+        <w:rPr>
+          <w:i/>
+          <w:vertAlign w:val="subscript"/>
+          <w:lang w:val="en-GB"/>
+        </w:rPr>
+        <w:t>real</w:t>
+      </w:r>
+      <w:proofErr w:type="spellEnd"/>
+      <w:r>
+        <w:rPr>
+          <w:lang w:val="en-GB"/>
+        </w:rPr>
+        <w:t xml:space="preserve"> </w:t>
+      </w:r>
+      <w:r>
+        <w:rPr>
+          <w:lang w:val="en-GB"/>
+        </w:rPr>
+        <w:tab/>
+        <w:t>real-time temperature of the indoor air (real value), C</w:t>
+      </w:r>
+    </w:p>
+    <w:p>
+      <w:pPr>
+        <w:pStyle w:val="BodyText"/>
+        <w:spacing w:after="0"/>
+        <w:ind w:left="1350"/>
+        <w:rPr>
+          <w:lang w:val="en-GB"/>
+        </w:rPr>
+      </w:pPr>
+      <w:proofErr w:type="spellStart"/>
+      <w:r>
+        <w:rPr>
+          <w:i/>
+          <w:lang w:val="en-GB"/>
+        </w:rPr>
+        <w:t>W</w:t>
+      </w:r>
+      <w:r>
+        <w:rPr>
+          <w:i/>
+          <w:vertAlign w:val="subscript"/>
+          <w:lang w:val="en-GB"/>
+        </w:rPr>
+        <w:t>s</w:t>
       </w:r>
       <w:proofErr w:type="gramStart"/>
       <w:r>
         <w:rPr>
-          <w:lang w:val="en-GB"/>
-        </w:rPr>
-        <w:t>:Thermostat</w:t>
+          <w:i/>
+          <w:vertAlign w:val="subscript"/>
+          <w:lang w:val="en-GB"/>
+        </w:rPr>
+        <w:t>,f</w:t>
       </w:r>
       <w:proofErr w:type="spellEnd"/>
       <w:proofErr w:type="gramEnd"/>
@@ -1395,6 +1495,120 @@
         <w:rPr>
           <w:lang w:val="en-GB"/>
         </w:rPr>
+        <w:t xml:space="preserve"> </w:t>
+      </w:r>
+      <w:r>
+        <w:rPr>
+          <w:lang w:val="en-GB"/>
+        </w:rPr>
+        <w:tab/>
+        <w:t>humidi</w:t>
+      </w:r>
+      <w:r>
+        <w:rPr>
+          <w:lang w:val="en-GB"/>
+        </w:rPr>
+        <w:t>stat</w:t>
+      </w:r>
+      <w:r>
+        <w:rPr>
+          <w:lang w:val="en-GB"/>
+        </w:rPr>
+        <w:t xml:space="preserve"> ratio corresponding to </w:t>
+      </w:r>
+      <w:proofErr w:type="spellStart"/>
+      <w:r>
+        <w:rPr>
+          <w:i/>
+          <w:lang w:val="en-GB"/>
+        </w:rPr>
+        <w:t>T</w:t>
+      </w:r>
+      <w:r>
+        <w:rPr>
+          <w:rFonts w:ascii="Times New Roman" w:hAnsi="Times New Roman"/>
+          <w:i/>
+          <w:vertAlign w:val="subscript"/>
+          <w:lang w:val="en-GB"/>
+        </w:rPr>
+        <w:t>real</w:t>
+      </w:r>
+      <w:proofErr w:type="spellEnd"/>
+      <w:r>
+        <w:rPr>
+          <w:rFonts w:cs="Arial"/>
+          <w:i/>
+          <w:color w:val="252525"/>
+          <w:sz w:val="21"/>
+          <w:szCs w:val="21"/>
+          <w:shd w:val="clear" w:color="auto" w:fill="FFFFFF"/>
+        </w:rPr>
+        <w:t>-</w:t>
+      </w:r>
+      <w:r>
+        <w:rPr>
+          <w:rFonts w:ascii="Times New Roman" w:hAnsi="Times New Roman"/>
+          <w:i/>
+          <w:lang w:val="en-GB"/>
+        </w:rPr>
+        <w:t>Δ</w:t>
+      </w:r>
+      <w:r>
+        <w:rPr>
+          <w:i/>
+          <w:lang w:val="en-GB"/>
+        </w:rPr>
+        <w:t xml:space="preserve">T </w:t>
+      </w:r>
+      <w:r>
+        <w:rPr>
+          <w:lang w:val="en-GB"/>
+        </w:rPr>
+        <w:t xml:space="preserve">and </w:t>
+      </w:r>
+      <w:proofErr w:type="spellStart"/>
+      <w:r>
+        <w:rPr>
+          <w:i/>
+          <w:lang w:val="en-GB"/>
+        </w:rPr>
+        <w:t>RH</w:t>
+      </w:r>
+      <w:r>
+        <w:rPr>
+          <w:rFonts w:ascii="Times New Roman" w:hAnsi="Times New Roman"/>
+          <w:i/>
+          <w:vertAlign w:val="subscript"/>
+          <w:lang w:val="en-GB"/>
+        </w:rPr>
+        <w:t>s,ff</w:t>
+      </w:r>
+      <w:proofErr w:type="spellEnd"/>
+      <w:r>
+        <w:rPr>
+          <w:lang w:val="en-GB"/>
+        </w:rPr>
+        <w:t xml:space="preserve">, </w:t>
+      </w:r>
+      <w:proofErr w:type="spellStart"/>
+      <w:r>
+        <w:rPr>
+          <w:lang w:val="en-GB"/>
+        </w:rPr>
+        <w:t>kg</w:t>
+      </w:r>
+      <w:r>
+        <w:rPr>
+          <w:vertAlign w:val="subscript"/>
+          <w:lang w:val="en-GB"/>
+        </w:rPr>
+        <w:t>Water</w:t>
+      </w:r>
+      <w:proofErr w:type="spellEnd"/>
+      <w:r>
+        <w:rPr>
+          <w:lang w:val="en-GB"/>
+        </w:rPr>
         <w:t>/</w:t>
       </w:r>
       <w:proofErr w:type="spellStart"/>
@@ -1402,173 +1616,316 @@
         <w:rPr>
           <w:lang w:val="en-GB"/>
         </w:rPr>
-        <w:t>ZoneControl:</w:t>
-      </w:r>
-      <w:r>
-        <w:rPr>
-          <w:lang w:val="en-GB"/>
-        </w:rPr>
-        <w:t>Humidistat</w:t>
+        <w:t>kg</w:t>
+      </w:r>
+      <w:r>
+        <w:rPr>
+          <w:vertAlign w:val="subscript"/>
+          <w:lang w:val="en-GB"/>
+        </w:rPr>
+        <w:t>DryAir</w:t>
       </w:r>
       <w:proofErr w:type="spellEnd"/>
-      <w:r>
-        <w:rPr>
-          <w:lang w:val="en-GB"/>
-        </w:rPr>
-        <w:t xml:space="preserve"> values, the offsets are applied to the EMS values rather than the </w:t>
-      </w:r>
-      <w:r>
-        <w:rPr>
-          <w:lang w:val="en-GB"/>
-        </w:rPr>
-        <w:t>Thermostat</w:t>
-      </w:r>
-      <w:r>
-        <w:rPr>
-          <w:lang w:val="en-GB"/>
-        </w:rPr>
-        <w:t>/</w:t>
-      </w:r>
-      <w:r>
-        <w:rPr>
-          <w:lang w:val="en-GB"/>
-        </w:rPr>
-        <w:t>Humidistat</w:t>
-      </w:r>
-      <w:r>
-        <w:rPr>
-          <w:lang w:val="en-GB"/>
-        </w:rPr>
-        <w:t xml:space="preserve"> values.</w:t>
-      </w:r>
-    </w:p>
-    <w:p>
-      <w:pPr>
-        <w:pStyle w:val="Heading3"/>
-      </w:pPr>
-      <w:r>
-        <w:t>H</w:t>
-      </w:r>
-      <w:r>
-        <w:t xml:space="preserve">eating and </w:t>
-      </w:r>
-      <w:r>
-        <w:t>C</w:t>
-      </w:r>
-      <w:r>
-        <w:t xml:space="preserve">ooling </w:t>
-      </w:r>
-      <w:r>
-        <w:t>C</w:t>
-      </w:r>
-      <w:r>
-        <w:t xml:space="preserve">oil </w:t>
-      </w:r>
-      <w:r>
-        <w:t>F</w:t>
-      </w:r>
-      <w:r>
-        <w:t xml:space="preserve">ouling </w:t>
-      </w:r>
-    </w:p>
-    <w:p>
-      <w:pPr>
-        <w:pStyle w:val="Heading4"/>
-      </w:pPr>
-      <w:r>
-        <w:t>Symptom</w:t>
-      </w:r>
-    </w:p>
-    <w:p>
-      <w:r>
-        <w:t xml:space="preserve">Reduced overall heat transfer coefficient (UA) causes reduced coil capacity, resulting in unmet loads and/or increased water flow rate and decreased water side temperature difference (“low ΔT” syndrome). </w:t>
-      </w:r>
-    </w:p>
-    <w:p>
-      <w:pPr>
-        <w:pStyle w:val="Heading4"/>
-      </w:pPr>
-      <w:r>
-        <w:t>Modeling Approach</w:t>
-      </w:r>
-    </w:p>
-    <w:p>
-      <w:r>
-        <w:t>T</w:t>
-      </w:r>
-      <w:r>
-        <w:t>he coil fouling fault is described in the object</w:t>
+    </w:p>
+    <w:p>
+      <w:pPr>
+        <w:pStyle w:val="BodyText"/>
+        <w:spacing w:after="0"/>
+      </w:pPr>
+      <w:r>
+        <w:t xml:space="preserve">Note that the </w:t>
+      </w:r>
+      <w:r>
+        <w:rPr>
+          <w:iCs/>
+          <w:lang w:val="en-GB"/>
+        </w:rPr>
+        <w:t>thermostat</w:t>
+      </w:r>
+      <w:r>
+        <w:rPr>
+          <w:iCs/>
+          <w:lang w:val="en-GB"/>
+        </w:rPr>
+        <w:t>/humidistat</w:t>
+      </w:r>
+      <w:r>
+        <w:rPr>
+          <w:iCs/>
+          <w:lang w:val="en-GB"/>
+        </w:rPr>
+        <w:t xml:space="preserve"> settings are related with two major </w:t>
+      </w:r>
+      <w:r>
+        <w:rPr>
+          <w:iCs/>
+          <w:lang w:val="en-GB"/>
+        </w:rPr>
+        <w:t>processes</w:t>
+      </w:r>
+      <w:r>
+        <w:rPr>
+          <w:iCs/>
+          <w:lang w:val="en-GB"/>
+        </w:rPr>
+        <w:t xml:space="preserve"> within </w:t>
+      </w:r>
+      <w:r>
+        <w:t xml:space="preserve">EnergyPlus: one is the </w:t>
+      </w:r>
+      <w:r>
+        <w:t xml:space="preserve">design load calculations and </w:t>
+      </w:r>
+      <w:r>
+        <w:t>HVAC s</w:t>
+      </w:r>
+      <w:bookmarkStart w:id="4" w:name="_GoBack"/>
+      <w:bookmarkEnd w:id="4"/>
+      <w:r>
+        <w:t>ystem sizing</w:t>
+      </w:r>
+      <w:r>
+        <w:t>, and</w:t>
+      </w:r>
+      <w:r>
+        <w:t xml:space="preserve"> the other is the HVAC system</w:t>
       </w:r>
       <w:r>
         <w:t xml:space="preserve"> </w:t>
       </w:r>
+      <w:r>
+        <w:t xml:space="preserve">operations. </w:t>
+      </w:r>
+      <w:r>
+        <w:t>Only t</w:t>
+      </w:r>
+      <w:r>
+        <w:t>he latter is affected by the thermostat</w:t>
+      </w:r>
+      <w:r>
+        <w:t>/humidistat</w:t>
+      </w:r>
+      <w:r>
+        <w:t xml:space="preserve"> offset fault,</w:t>
+      </w:r>
+      <w:r>
+        <w:t xml:space="preserve"> while the former is not. </w:t>
+      </w:r>
+      <w:r>
+        <w:t xml:space="preserve">Therefore, the size of the corresponding HVAC equipment in the faulty cases </w:t>
+      </w:r>
+      <w:r>
+        <w:t>is</w:t>
+      </w:r>
+      <w:r>
+        <w:t xml:space="preserve"> the same as th</w:t>
+      </w:r>
+      <w:r>
+        <w:t>at</w:t>
+      </w:r>
+      <w:r>
+        <w:t xml:space="preserve"> in the fault-free cases.</w:t>
+      </w:r>
+    </w:p>
+    <w:p>
+      <w:pPr>
+        <w:pStyle w:val="BodyText"/>
+        <w:spacing w:after="0"/>
+      </w:pPr>
+      <w:r>
+        <w:t xml:space="preserve">When EMS is used to overwrite the </w:t>
+      </w:r>
       <w:proofErr w:type="spellStart"/>
       <w:r>
-        <w:t>FaultModel</w:t>
+        <w:rPr>
+          <w:lang w:val="en-GB"/>
+        </w:rPr>
+        <w:t>ZoneControl</w:t>
       </w:r>
       <w:proofErr w:type="gramStart"/>
       <w:r>
-        <w:t>:Fouling:Coil</w:t>
+        <w:rPr>
+          <w:lang w:val="en-GB"/>
+        </w:rPr>
+        <w:t>:Thermostat</w:t>
       </w:r>
       <w:proofErr w:type="spellEnd"/>
       <w:proofErr w:type="gramEnd"/>
       <w:r>
-        <w:t xml:space="preserve">. </w:t>
-      </w:r>
-      <w:r>
-        <w:t>The fault model currently applies only to the ‘simple’ water coils:</w:t>
+        <w:rPr>
+          <w:lang w:val="en-GB"/>
+        </w:rPr>
+        <w:t>/</w:t>
+      </w:r>
+      <w:proofErr w:type="spellStart"/>
+      <w:r>
+        <w:rPr>
+          <w:lang w:val="en-GB"/>
+        </w:rPr>
+        <w:t>ZoneControl:</w:t>
+      </w:r>
+      <w:r>
+        <w:rPr>
+          <w:lang w:val="en-GB"/>
+        </w:rPr>
+        <w:t>Humidistat</w:t>
+      </w:r>
+      <w:proofErr w:type="spellEnd"/>
+      <w:r>
+        <w:rPr>
+          <w:lang w:val="en-GB"/>
+        </w:rPr>
+        <w:t xml:space="preserve"> values, the offsets are applied to the EMS values rather than the </w:t>
+      </w:r>
+      <w:r>
+        <w:rPr>
+          <w:lang w:val="en-GB"/>
+        </w:rPr>
+        <w:t xml:space="preserve">original </w:t>
+      </w:r>
+      <w:r>
+        <w:rPr>
+          <w:lang w:val="en-GB"/>
+        </w:rPr>
+        <w:t>Thermostat/</w:t>
+      </w:r>
+      <w:r>
+        <w:rPr>
+          <w:lang w:val="en-GB"/>
+        </w:rPr>
+        <w:t>Humidistat</w:t>
+      </w:r>
+      <w:r>
+        <w:rPr>
+          <w:lang w:val="en-GB"/>
+        </w:rPr>
+        <w:t xml:space="preserve"> values.</w:t>
+      </w:r>
+    </w:p>
+    <w:p>
+      <w:pPr>
+        <w:pStyle w:val="Heading3"/>
+      </w:pPr>
+      <w:r>
+        <w:t>H</w:t>
+      </w:r>
+      <w:r>
+        <w:t xml:space="preserve">eating and </w:t>
+      </w:r>
+      <w:r>
+        <w:t>C</w:t>
+      </w:r>
+      <w:r>
+        <w:t xml:space="preserve">ooling </w:t>
+      </w:r>
+      <w:r>
+        <w:t>C</w:t>
+      </w:r>
+      <w:r>
+        <w:t xml:space="preserve">oil </w:t>
+      </w:r>
+      <w:r>
+        <w:t>F</w:t>
+      </w:r>
+      <w:r>
+        <w:t xml:space="preserve">ouling </w:t>
+      </w:r>
+    </w:p>
+    <w:p>
+      <w:pPr>
+        <w:pStyle w:val="Heading4"/>
+      </w:pPr>
+      <w:r>
+        <w:t>Symptom</w:t>
+      </w:r>
+    </w:p>
+    <w:p>
+      <w:r>
+        <w:t xml:space="preserve">Reduced overall heat transfer coefficient (UA) causes reduced coil capacity, resulting in unmet loads and/or increased water flow rate and decreased water side temperature difference (“low ΔT” syndrome). </w:t>
+      </w:r>
+    </w:p>
+    <w:p>
+      <w:pPr>
+        <w:pStyle w:val="Heading4"/>
+      </w:pPr>
+      <w:r>
+        <w:t>Modeling Approach</w:t>
+      </w:r>
+    </w:p>
+    <w:p>
+      <w:r>
+        <w:t>T</w:t>
+      </w:r>
+      <w:r>
+        <w:t>he coil fouling fault is described in the object</w:t>
       </w:r>
       <w:r>
         <w:t xml:space="preserve"> </w:t>
       </w:r>
       <w:proofErr w:type="spellStart"/>
       <w:r>
-        <w:t>Coil</w:t>
+        <w:t>FaultModel</w:t>
       </w:r>
       <w:proofErr w:type="gramStart"/>
       <w:r>
-        <w:t>:Heating:Water</w:t>
+        <w:t>:Fouling:Coil</w:t>
       </w:r>
       <w:proofErr w:type="spellEnd"/>
       <w:proofErr w:type="gramEnd"/>
       <w:r>
-        <w:t xml:space="preserve"> and </w:t>
+        <w:t xml:space="preserve">. </w:t>
+      </w:r>
+      <w:r>
+        <w:t xml:space="preserve">The fault model currently applies only to the ‘simple’ water coils: </w:t>
       </w:r>
       <w:proofErr w:type="spellStart"/>
       <w:r>
-        <w:t>Coil:Cool</w:t>
-      </w:r>
-      <w:r>
-        <w:t>ing:Water</w:t>
-      </w:r>
-      <w:proofErr w:type="spellEnd"/>
-      <w:r>
-        <w:t>.</w:t>
-      </w:r>
-    </w:p>
-    <w:p>
-      <w:pPr>
-        <w:rPr>
-          <w:lang w:val="en-GB"/>
-        </w:rPr>
-      </w:pPr>
-      <w:r>
-        <w:rPr>
-          <w:lang w:val="en-GB"/>
-        </w:rPr>
-        <w:t xml:space="preserve">The </w:t>
-      </w:r>
-      <w:proofErr w:type="spellStart"/>
-      <w:r>
-        <w:t>FaultModel</w:t>
+        <w:t>Coil</w:t>
       </w:r>
       <w:proofErr w:type="gramStart"/>
       <w:r>
-        <w:t>:Fouling:Coil</w:t>
+        <w:t>:Heating:Water</w:t>
       </w:r>
       <w:proofErr w:type="spellEnd"/>
       <w:proofErr w:type="gramEnd"/>
       <w:r>
+        <w:t xml:space="preserve"> and </w:t>
+      </w:r>
+      <w:proofErr w:type="spellStart"/>
+      <w:r>
+        <w:t>Coil:Cool</w:t>
+      </w:r>
+      <w:r>
+        <w:t>ing:Water</w:t>
+      </w:r>
+      <w:proofErr w:type="spellEnd"/>
+      <w:r>
+        <w:t>.</w:t>
+      </w:r>
+    </w:p>
+    <w:p>
+      <w:pPr>
+        <w:rPr>
+          <w:lang w:val="en-GB"/>
+        </w:rPr>
+      </w:pPr>
+      <w:r>
+        <w:rPr>
+          <w:lang w:val="en-GB"/>
+        </w:rPr>
+        <w:t xml:space="preserve">The </w:t>
+      </w:r>
+      <w:proofErr w:type="spellStart"/>
+      <w:r>
+        <w:t>FaultModel</w:t>
+      </w:r>
+      <w:proofErr w:type="gramStart"/>
+      <w:r>
+        <w:t>:Fouling:Coil</w:t>
+      </w:r>
+      <w:proofErr w:type="spellEnd"/>
+      <w:proofErr w:type="gramEnd"/>
+      <w:r>
         <w:t xml:space="preserve"> </w:t>
       </w:r>
       <w:r>
@@ -1620,7 +1977,11 @@
       </w:r>
       <w:proofErr w:type="spellEnd"/>
       <w:r>
-        <w:t xml:space="preserve"> method, user specifies the value of </w:t>
+        <w:t xml:space="preserve"> method, user </w:t>
+      </w:r>
+      <w:r>
+        <w:lastRenderedPageBreak/>
+        <w:t xml:space="preserve">specifies the value of </w:t>
       </w:r>
       <w:r>
         <w:rPr>
@@ -1651,13 +2012,7 @@
       </w:r>
       <w:proofErr w:type="spellEnd"/>
       <w:r>
-        <w:t xml:space="preserve"> method user </w:t>
-      </w:r>
-      <w:r>
-        <w:t xml:space="preserve">specifies </w:t>
-      </w:r>
-      <w:r>
-        <w:t>air/water side</w:t>
+        <w:t xml:space="preserve"> method user specifies air/water side</w:t>
       </w:r>
       <w:r>
         <w:rPr>
@@ -1881,13 +2236,7 @@
         <w:t>heat transfer coefficient</w:t>
       </w:r>
       <w:r>
-        <w:t xml:space="preserve"> of the </w:t>
-      </w:r>
-      <w:r>
-        <w:t xml:space="preserve">coil on the </w:t>
-      </w:r>
-      <w:r>
-        <w:t>air side, W/K</w:t>
+        <w:t xml:space="preserve"> of the coil on the air side, W/K</w:t>
       </w:r>
     </w:p>
     <w:p>
@@ -2004,13 +2353,7 @@
         <w:rPr>
           <w:lang w:val="en-GB"/>
         </w:rPr>
-        <w:t>fouling factor</w:t>
-      </w:r>
-      <w:r>
-        <w:rPr>
-          <w:lang w:val="en-GB"/>
-        </w:rPr>
-        <w:t>, K/W</w:t>
+        <w:t>fouling factor, K/W</w:t>
       </w:r>
     </w:p>
     <w:p>
@@ -2064,8 +2407,6 @@
         </w:rPr>
         <w:t>by</w:t>
       </w:r>
-      <w:bookmarkStart w:id="4" w:name="_GoBack"/>
-      <w:bookmarkEnd w:id="4"/>
       <w:r>
         <w:rPr>
           <w:lang w:val="en-GB"/>
@@ -2080,7 +2421,6 @@
       <w:proofErr w:type="spellStart"/>
       <w:proofErr w:type="gramStart"/>
       <w:r>
-        <w:lastRenderedPageBreak/>
         <w:t>R</w:t>
       </w:r>
       <w:r>
@@ -2242,13 +2582,7 @@
         <w:rPr>
           <w:lang w:val="en-GB"/>
         </w:rPr>
-        <w:t xml:space="preserve">  </w:t>
-      </w:r>
-      <w:r>
-        <w:rPr>
-          <w:lang w:val="en-GB"/>
-        </w:rPr>
-        <w:t xml:space="preserve">   </w:t>
+        <w:t xml:space="preserve">     </w:t>
       </w:r>
       <w:r>
         <w:rPr>
@@ -2278,13 +2612,7 @@
         <w:rPr>
           <w:lang w:val="en-GB"/>
         </w:rPr>
-        <w:t>fouling factor</w:t>
-      </w:r>
-      <w:r>
-        <w:rPr>
-          <w:lang w:val="en-GB"/>
-        </w:rPr>
-        <w:t xml:space="preserve">, </w:t>
+        <w:t xml:space="preserve">fouling factor, </w:t>
       </w:r>
       <w:r>
         <w:rPr>
@@ -4576,6 +4904,7 @@
   <w:style w:type="character" w:default="1" w:styleId="DefaultParagraphFont">
     <w:name w:val="Default Paragraph Font"/>
     <w:uiPriority w:val="1"/>
+    <w:semiHidden/>
     <w:unhideWhenUsed/>
   </w:style>
   <w:style w:type="table" w:default="1" w:styleId="TableNormal">
@@ -5199,7 +5528,7 @@
 </file>
 
 <file path=customXml/itemProps1.xml><?xml version="1.0" encoding="utf-8"?>
-<ds:datastoreItem xmlns:ds="http://schemas.openxmlformats.org/officeDocument/2006/customXml" ds:itemID="{DF7271C8-AAA1-406E-92C0-A2DCAA3880E1}">
+<ds:datastoreItem xmlns:ds="http://schemas.openxmlformats.org/officeDocument/2006/customXml" ds:itemID="{56950533-3B0D-4C30-B802-4BD527465E25}">
   <ds:schemaRefs>
     <ds:schemaRef ds:uri="http://schemas.openxmlformats.org/officeDocument/2006/bibliography"/>
   </ds:schemaRefs>

</xml_diff>